<commit_message>
preprocessing and model building
</commit_message>
<xml_diff>
--- a/DPP.docx
+++ b/DPP.docx
@@ -2132,7 +2132,21 @@
             <w:rStyle w:val="Hyperlink"/>
             <w:lang w:val="en-GB"/>
           </w:rPr>
-          <w:t>LINK</w:t>
+          <w:t>LI</w:t>
+        </w:r>
+        <w:r>
+          <w:rPr>
+            <w:rStyle w:val="Hyperlink"/>
+            <w:lang w:val="en-GB"/>
+          </w:rPr>
+          <w:t>N</w:t>
+        </w:r>
+        <w:r>
+          <w:rPr>
+            <w:rStyle w:val="Hyperlink"/>
+            <w:lang w:val="en-GB"/>
+          </w:rPr>
+          <w:t>K</w:t>
         </w:r>
       </w:hyperlink>
       <w:r>
@@ -5404,6 +5418,7 @@
   <w:style w:type="character" w:default="1" w:styleId="DefaultParagraphFont">
     <w:name w:val="Default Paragraph Font"/>
     <w:uiPriority w:val="1"/>
+    <w:semiHidden/>
     <w:unhideWhenUsed/>
   </w:style>
   <w:style w:type="table" w:default="1" w:styleId="TableNormal">

</xml_diff>